<commit_message>
To the DevOps Team - Please Read!
</commit_message>
<xml_diff>
--- a/ToDevOpsTeam.docx
+++ b/ToDevOpsTeam.docx
@@ -78,7 +78,7 @@
         <w:t>I previously informed Gary (Fox) that I had not yet worked with Kubernetes or EKS</w:t>
       </w:r>
       <w:r>
-        <w:t xml:space="preserve">. </w:t>
+        <w:t>, so this was an extra challenge for me!</w:t>
       </w:r>
       <w:r>
         <w:br/>
@@ -106,7 +106,13 @@
         <w:t xml:space="preserve"> and configured</w:t>
       </w:r>
       <w:r>
-        <w:t xml:space="preserve"> to complete this assignment</w:t>
+        <w:t xml:space="preserve"> </w:t>
+      </w:r>
+      <w:r>
+        <w:t xml:space="preserve">in order </w:t>
+      </w:r>
+      <w:r>
+        <w:t>to complete this assignment</w:t>
       </w:r>
       <w:r>
         <w:t xml:space="preserve">, though </w:t>
@@ -157,6 +163,9 @@
         <w:t xml:space="preserve">but </w:t>
       </w:r>
       <w:r>
+        <w:t xml:space="preserve">unfortunately </w:t>
+      </w:r>
+      <w:r>
         <w:t>a</w:t>
       </w:r>
       <w:r>
@@ -178,7 +187,10 @@
         <w:t>and a Jenkins server</w:t>
       </w:r>
       <w:r>
-        <w:t xml:space="preserve"> &amp; agent</w:t>
+        <w:t>/</w:t>
+      </w:r>
+      <w:r>
+        <w:t>agent</w:t>
       </w:r>
       <w:r>
         <w:t xml:space="preserve">, </w:t>
@@ -270,7 +282,7 @@
         <w:t xml:space="preserve">connectivity </w:t>
       </w:r>
       <w:r>
-        <w:t xml:space="preserve">glitches </w:t>
+        <w:t xml:space="preserve">problems </w:t>
       </w:r>
       <w:r>
         <w:t xml:space="preserve">between Jenkins and EKS cluster, </w:t>
@@ -305,13 +317,19 @@
         <w:t>.</w:t>
       </w:r>
       <w:r>
-        <w:t xml:space="preserve"> Despite best efforts I suspect its still down to IAM permissions, </w:t>
-      </w:r>
-      <w:r>
-        <w:t xml:space="preserve">but </w:t>
+        <w:t xml:space="preserve"> Despite best efforts I suspect its still down to </w:t>
+      </w:r>
+      <w:r>
+        <w:t xml:space="preserve">small </w:t>
       </w:r>
       <w:bookmarkStart w:id="0" w:name="_GoBack"/>
       <w:bookmarkEnd w:id="0"/>
+      <w:r>
+        <w:t xml:space="preserve">IAM permissions, </w:t>
+      </w:r>
+      <w:r>
+        <w:t xml:space="preserve">but </w:t>
+      </w:r>
       <w:r>
         <w:t>ran out of time to resolve.</w:t>
       </w:r>
@@ -465,7 +483,18 @@
       </w:r>
       <w:proofErr w:type="spellEnd"/>
       <w:r>
-        <w:t xml:space="preserve"> app, pushes into an ECR repo and deploys k8s files to</w:t>
+        <w:t xml:space="preserve"> </w:t>
+      </w:r>
+      <w:proofErr w:type="spellStart"/>
+      <w:r>
+        <w:t>docker</w:t>
+      </w:r>
+      <w:proofErr w:type="spellEnd"/>
+      <w:r>
+        <w:t xml:space="preserve"> image</w:t>
+      </w:r>
+      <w:r>
+        <w:t>, pushes into an ECR repo and deploys k8s files to</w:t>
       </w:r>
       <w:r>
         <w:t xml:space="preserve"> an </w:t>
@@ -502,13 +531,17 @@
       </w:r>
       <w:proofErr w:type="spellEnd"/>
       <w:r>
-        <w:t xml:space="preserve"> that runs a Jenkins server &amp; agent in local </w:t>
-      </w:r>
-      <w:proofErr w:type="spellStart"/>
-      <w:r>
-        <w:t>docker</w:t>
-      </w:r>
-      <w:proofErr w:type="spellEnd"/>
+        <w:t xml:space="preserve"> </w:t>
+      </w:r>
+      <w:r>
+        <w:t xml:space="preserve">image for running a </w:t>
+      </w:r>
+      <w:r>
+        <w:t>Jenkins server/</w:t>
+      </w:r>
+      <w:r>
+        <w:t>agent</w:t>
+      </w:r>
       <w:r>
         <w:t>, with all plugins and packages required by the pipeline</w:t>
       </w:r>

</xml_diff>